<commit_message>
removed constraints on solidity
</commit_message>
<xml_diff>
--- a/docs/ASBWhitePaperMonday.docx
+++ b/docs/ASBWhitePaperMonday.docx
@@ -2111,8 +2111,18 @@
                           <w:sz w:val="20"/>
                           <w:szCs w:val="20"/>
                         </w:rPr>
-                        <w:t>odds, results, etc</w:t>
+                        <w:t xml:space="preserve">odds, results, </w:t>
                       </w:r>
+                      <w:proofErr w:type="spellStart"/>
+                      <w:r>
+                        <w:rPr>
+                          <w:color w:val="000000" w:themeColor="text1"/>
+                          <w:sz w:val="20"/>
+                          <w:szCs w:val="20"/>
+                        </w:rPr>
+                        <w:t>etc</w:t>
+                      </w:r>
+                      <w:proofErr w:type="spellEnd"/>
                     </w:p>
                   </w:txbxContent>
                 </v:textbox>
@@ -2252,13 +2262,23 @@
                           <w:szCs w:val="20"/>
                         </w:rPr>
                       </w:pPr>
+                      <w:proofErr w:type="spellStart"/>
                       <w:r>
                         <w:rPr>
                           <w:color w:val="000000" w:themeColor="text1"/>
                           <w:sz w:val="20"/>
                           <w:szCs w:val="20"/>
                         </w:rPr>
-                        <w:t>avax fees</w:t>
+                        <w:t>avax</w:t>
+                      </w:r>
+                      <w:proofErr w:type="spellEnd"/>
+                      <w:r>
+                        <w:rPr>
+                          <w:color w:val="000000" w:themeColor="text1"/>
+                          <w:sz w:val="20"/>
+                          <w:szCs w:val="20"/>
+                        </w:rPr>
+                        <w:t xml:space="preserve"> fees</w:t>
                       </w:r>
                     </w:p>
                   </w:txbxContent>
@@ -3200,6 +3220,7 @@
                           <w:szCs w:val="20"/>
                         </w:rPr>
                       </w:pPr>
+                      <w:proofErr w:type="spellStart"/>
                       <w:r>
                         <w:rPr>
                           <w:color w:val="000000" w:themeColor="text1"/>
@@ -3208,6 +3229,7 @@
                         </w:rPr>
                         <w:t>avax</w:t>
                       </w:r>
+                      <w:proofErr w:type="spellEnd"/>
                     </w:p>
                   </w:txbxContent>
                 </v:textbox>
@@ -3330,6 +3352,7 @@
                           <w:szCs w:val="20"/>
                         </w:rPr>
                       </w:pPr>
+                      <w:proofErr w:type="spellStart"/>
                       <w:r>
                         <w:rPr>
                           <w:color w:val="000000" w:themeColor="text1"/>
@@ -3338,6 +3361,7 @@
                         </w:rPr>
                         <w:t>avax</w:t>
                       </w:r>
+                      <w:proofErr w:type="spellEnd"/>
                     </w:p>
                   </w:txbxContent>
                 </v:textbox>
@@ -3588,6 +3612,7 @@
                           <w:szCs w:val="20"/>
                         </w:rPr>
                       </w:pPr>
+                      <w:proofErr w:type="spellStart"/>
                       <w:r>
                         <w:rPr>
                           <w:color w:val="000000" w:themeColor="text1"/>
@@ -3596,6 +3621,7 @@
                         </w:rPr>
                         <w:t>avax</w:t>
                       </w:r>
+                      <w:proofErr w:type="spellEnd"/>
                     </w:p>
                   </w:txbxContent>
                 </v:textbox>
@@ -6731,13 +6757,492 @@
     </w:p>
     <w:p>
       <w:pPr>
+        <w:tabs>
+          <w:tab w:val="left" w:pos="2160"/>
+          <w:tab w:val="left" w:pos="3600"/>
+        </w:tabs>
+        <w:ind w:left="1440"/>
+      </w:pPr>
+    </w:p>
+    <w:p>
+      <w:pPr>
         <w:pStyle w:val="Heading2"/>
-      </w:pPr>
-      <w:bookmarkStart w:id="17" w:name="_Toc144663855"/>
+        <w:rPr>
+          <w:rFonts w:eastAsia="Times New Roman"/>
+        </w:rPr>
+      </w:pPr>
+      <w:bookmarkStart w:id="17" w:name="_Toc144663838"/>
+      <w:r>
+        <w:rPr>
+          <w:rFonts w:eastAsia="Times New Roman"/>
+        </w:rPr>
+        <w:t>Simplicity from Restrictions</w:t>
+      </w:r>
+      <w:bookmarkEnd w:id="17"/>
+    </w:p>
+    <w:p>
+      <w:pPr>
+        <w:pStyle w:val="Heading3"/>
+      </w:pPr>
+      <w:bookmarkStart w:id="18" w:name="_Toc144663839"/>
+      <w:r>
+        <w:t>One odds number for each match</w:t>
+      </w:r>
+      <w:bookmarkEnd w:id="18"/>
+      <w:r>
+        <w:t xml:space="preserve"> </w:t>
+      </w:r>
+    </w:p>
+    <w:p>
+      <w:r>
+        <w:t xml:space="preserve">Standard odds are presented as a pair, with a spread so that simultaneous bets on both teams loses money for the bettor and makes money for the house. An obvious attack surface for a smart contract would be for the odds to imply an arbitrage as the offsetting bets would minimize the LP capital requirement, enabling the hacker to drain virtually all of the </w:t>
+      </w:r>
+      <w:proofErr w:type="gramStart"/>
+      <w:r>
+        <w:t>LPs</w:t>
+      </w:r>
+      <w:proofErr w:type="gramEnd"/>
+      <w:r>
+        <w:t xml:space="preserve"> capital at settlement. By using a single number that attack is eliminated. The 4.5% </w:t>
+      </w:r>
+      <w:proofErr w:type="spellStart"/>
+      <w:r>
+        <w:t>vig</w:t>
+      </w:r>
+      <w:proofErr w:type="spellEnd"/>
+      <w:r>
+        <w:t xml:space="preserve"> creates a competitive two-sided offer, a standard requirement for market makers on centralized exchanges.</w:t>
+      </w:r>
+    </w:p>
+    <w:p>
+      <w:pPr>
+        <w:pStyle w:val="Heading3"/>
+      </w:pPr>
+      <w:r>
+        <w:t xml:space="preserve">Only odds on (initial) favorite are </w:t>
+      </w:r>
+      <w:proofErr w:type="gramStart"/>
+      <w:r>
+        <w:t>submitted</w:t>
+      </w:r>
+      <w:proofErr w:type="gramEnd"/>
+      <w:r>
+        <w:t xml:space="preserve"> </w:t>
+      </w:r>
+    </w:p>
+    <w:p>
+      <w:r>
+        <w:t xml:space="preserve">The odds for the opponent are calculated via an algorithm. By restricting the odds to apply to the favorite, we can restrict the range of allowable odds, as no favorite has decimal odds greater than 2.000. This makes it easier to exclude bogus odds, as otherwise a hack might be to move odds from 1.500 to 4.00, which would enable a large payout. Updates are allowed to drift outside of the initial </w:t>
+      </w:r>
+      <w:proofErr w:type="spellStart"/>
+      <w:r>
+        <w:t>restnriction</w:t>
+      </w:r>
+      <w:proofErr w:type="spellEnd"/>
+      <w:r>
+        <w:t xml:space="preserve"> from (1.150, 2.000), to (1.075, 2.200), but that is still much less than if odds were submitted on both favorites and underdogs. </w:t>
+      </w:r>
+    </w:p>
+    <w:p>
+      <w:pPr>
+        <w:pStyle w:val="Heading3"/>
+      </w:pPr>
+      <w:bookmarkStart w:id="19" w:name="_Toc144663840"/>
+      <w:r>
+        <w:t>Weekend straight-up events</w:t>
+      </w:r>
+      <w:bookmarkEnd w:id="19"/>
+    </w:p>
+    <w:p>
+      <w:r>
+        <w:t xml:space="preserve">Standard centralized sportsbooks cover diverse events on most days of the week, including exotic bets that are are not straightforward to validate. This demands a great amount of attention and competence by the </w:t>
+      </w:r>
+      <w:proofErr w:type="gramStart"/>
+      <w:r>
+        <w:t>oracle, and</w:t>
+      </w:r>
+      <w:proofErr w:type="gramEnd"/>
+      <w:r>
+        <w:t xml:space="preserve"> increases the probability that a minority of token holders take advantage of inattentive oracle token holders. The weekly reporting also makes the oracle easier to validate historically, in that the event logs refer to who won weekend events, which is easier to verify. </w:t>
+      </w:r>
+    </w:p>
+    <w:p>
+      <w:r>
+        <w:t xml:space="preserve">One could use a point spread, but that would not translate to MMA. Football, </w:t>
+      </w:r>
+      <w:proofErr w:type="gramStart"/>
+      <w:r>
+        <w:t>boxing</w:t>
+      </w:r>
+      <w:proofErr w:type="gramEnd"/>
+      <w:r>
+        <w:t xml:space="preserve"> and MMA will be the primary focus. The matches and odds are well-publicized early in the week. If there were a </w:t>
+      </w:r>
+      <w:proofErr w:type="gramStart"/>
+      <w:r>
+        <w:t>high profile</w:t>
+      </w:r>
+      <w:proofErr w:type="gramEnd"/>
+      <w:r>
+        <w:t xml:space="preserve"> events other than football and MMA can be </w:t>
+      </w:r>
+      <w:proofErr w:type="spellStart"/>
+      <w:r>
+        <w:t>accomodated</w:t>
+      </w:r>
+      <w:proofErr w:type="spellEnd"/>
+      <w:r>
+        <w:t xml:space="preserve"> on a case by case basis (for example, a World Cup soccer match).</w:t>
+      </w:r>
+    </w:p>
+    <w:p>
+      <w:pPr>
+        <w:pStyle w:val="Heading3"/>
+      </w:pPr>
+      <w:bookmarkStart w:id="20" w:name="_Toc144663841"/>
+      <w:r>
+        <w:t>There are only 3 contracts</w:t>
+      </w:r>
+      <w:bookmarkEnd w:id="20"/>
+      <w:r>
+        <w:t xml:space="preserve"> to </w:t>
+      </w:r>
+      <w:proofErr w:type="gramStart"/>
+      <w:r>
+        <w:t>audit</w:t>
+      </w:r>
+      <w:proofErr w:type="gramEnd"/>
+    </w:p>
+    <w:p>
+      <w:r>
+        <w:t xml:space="preserve">This </w:t>
+      </w:r>
+      <w:proofErr w:type="spellStart"/>
+      <w:r>
+        <w:t>dapp</w:t>
+      </w:r>
+      <w:proofErr w:type="spellEnd"/>
+      <w:r>
+        <w:t xml:space="preserve"> consists of three solidity contracts: betting, oracle, and token. In contrast, Uniswap’s V3 ‘contract’ contains 31 contracts, which makes it difficult to audit. One can evaluate functions piecemeal, but with tens of interacting files, many upgradeable, it is difficult to span the state space configuration that may make an otherwise innocuous argument a problem. Users must take security on faith. With ASB, one can download the three contracts, and test different different scenarios to find a hacking surface. I provide a dozen hardhat tests as templates to build upon in my GitHub repo.</w:t>
+      </w:r>
+    </w:p>
+    <w:p>
+      <w:pPr>
+        <w:pStyle w:val="Heading3"/>
+      </w:pPr>
+      <w:bookmarkStart w:id="21" w:name="_Toc144663842"/>
+      <w:r>
+        <w:t>The contracts are all non-</w:t>
+      </w:r>
+      <w:proofErr w:type="gramStart"/>
+      <w:r>
+        <w:t>upgradeable</w:t>
+      </w:r>
+      <w:bookmarkEnd w:id="21"/>
+      <w:proofErr w:type="gramEnd"/>
+    </w:p>
+    <w:p>
+      <w:r>
+        <w:t xml:space="preserve">Static contracts remove any need for governance to vote on upgrades. Most importantly, it means there is no group of developers managing, </w:t>
+      </w:r>
+      <w:proofErr w:type="gramStart"/>
+      <w:r>
+        <w:t>promoting</w:t>
+      </w:r>
+      <w:proofErr w:type="gramEnd"/>
+      <w:r>
+        <w:t xml:space="preserve"> and proposing changes. Such developers would need to be paid, and generally this requires a corporate structure. Such corporations are attack surfaces for censors. This also removes the risk from bugs often found in upgrades.</w:t>
+      </w:r>
+    </w:p>
+    <w:p>
+      <w:pPr>
+        <w:pStyle w:val="Heading3"/>
+      </w:pPr>
+      <w:bookmarkStart w:id="22" w:name="_Toc144663843"/>
+      <w:r>
+        <w:lastRenderedPageBreak/>
+        <w:t>Weekly settlement</w:t>
+      </w:r>
+      <w:bookmarkEnd w:id="22"/>
+    </w:p>
+    <w:p>
+      <w:r>
+        <w:t xml:space="preserve">Settlement can only occur the Monday following the next Friday. </w:t>
+      </w:r>
+    </w:p>
+    <w:p>
+      <w:pPr>
+        <w:pStyle w:val="Heading3"/>
+      </w:pPr>
+      <w:bookmarkStart w:id="23" w:name="_Toc144663844"/>
+      <w:r>
+        <w:t>Maximum of one daily data submission</w:t>
+      </w:r>
+      <w:bookmarkEnd w:id="23"/>
+    </w:p>
+    <w:p>
+      <w:r>
+        <w:t>The oracle processes at most one submission per day, which must be submitted during the 12</w:t>
+      </w:r>
+      <w:r>
+        <w:rPr>
+          <w:vertAlign w:val="superscript"/>
+        </w:rPr>
+        <w:t>th</w:t>
+      </w:r>
+      <w:r>
+        <w:t xml:space="preserve"> hour GMT. This makes it easier for the oracle to keep track of the data it must evaluate. </w:t>
+      </w:r>
+      <w:r>
+        <w:t xml:space="preserve">Odds movement within a week is generally within the effective bid-ask spread implied by the standard sportsbook </w:t>
+      </w:r>
+      <w:proofErr w:type="spellStart"/>
+      <w:r>
+        <w:t>vig</w:t>
+      </w:r>
+      <w:proofErr w:type="spellEnd"/>
+      <w:r>
+        <w:t xml:space="preserve"> applied in ASB</w:t>
+      </w:r>
+      <w:r>
+        <w:t xml:space="preserve">, so a daily update should provide the LPs with sufficient protection against the adverse selection risk created by stale </w:t>
+      </w:r>
+      <w:proofErr w:type="gramStart"/>
+      <w:r>
+        <w:t>odds..</w:t>
+      </w:r>
+      <w:proofErr w:type="gramEnd"/>
+    </w:p>
+    <w:p>
+      <w:pPr>
+        <w:pStyle w:val="Heading3"/>
+      </w:pPr>
+      <w:bookmarkStart w:id="24" w:name="_Toc144663845"/>
+      <w:r>
+        <w:t>No data submissions on Saturday and Sunday</w:t>
+      </w:r>
+      <w:bookmarkEnd w:id="24"/>
+    </w:p>
+    <w:p>
+      <w:r>
+        <w:t>This allows the oracle token collective to take time off without worry about a hack.</w:t>
+      </w:r>
+    </w:p>
+    <w:p>
+      <w:pPr>
+        <w:pStyle w:val="Heading3"/>
+      </w:pPr>
+      <w:r>
+        <w:t>No settlement submission until at least Monday</w:t>
+      </w:r>
+    </w:p>
+    <w:p>
+      <w:r>
+        <w:t>A settlement submitted prior to this would obviously be fraudulent.</w:t>
+      </w:r>
+    </w:p>
+    <w:p>
+      <w:pPr>
+        <w:pStyle w:val="Heading3"/>
+      </w:pPr>
+      <w:bookmarkStart w:id="25" w:name="_Toc144663846"/>
+      <w:r>
+        <w:t>At least 11 hours for data vetting</w:t>
+      </w:r>
+      <w:bookmarkEnd w:id="25"/>
+    </w:p>
+    <w:p>
+      <w:r>
+        <w:t>As no healthy adult sleeps more than 10 hours a day, all token holders will be able to vote before the data submission is processed. The objective is to make it feasible for a single person to do this manually without an extreme investment. The basic functions can be automated to a great degree, and python programs for processing and submitting oracle data are provide in the GitHub repo. The crucial issue is time, giving the oracle collective time to soberly evaluate the data on submission and evaluation.</w:t>
+      </w:r>
+    </w:p>
+    <w:p>
+      <w:pPr>
+        <w:pStyle w:val="Heading3"/>
+      </w:pPr>
+      <w:bookmarkStart w:id="26" w:name="_Toc144663847"/>
+      <w:r>
+        <w:t>Maximum 32 events per weekend</w:t>
+      </w:r>
+      <w:bookmarkEnd w:id="26"/>
+    </w:p>
+    <w:p>
+      <w:r>
+        <w:t xml:space="preserve">The settlement function loops through the events, and 32 is big enough to capture most weekend events. Gas is a constraint, but this has the added value of making the contract easier to monitor and validate, as obscure contests would be more difficult to </w:t>
+      </w:r>
+      <w:proofErr w:type="spellStart"/>
+      <w:proofErr w:type="gramStart"/>
+      <w:r>
+        <w:t>asses</w:t>
+      </w:r>
+      <w:proofErr w:type="spellEnd"/>
+      <w:proofErr w:type="gramEnd"/>
+      <w:r>
+        <w:t>.</w:t>
+      </w:r>
+    </w:p>
+    <w:p>
+      <w:pPr>
+        <w:pStyle w:val="Heading3"/>
+      </w:pPr>
+      <w:bookmarkStart w:id="27" w:name="_Toc144663848"/>
+      <w:r>
+        <w:t xml:space="preserve">No ex-post disputes requiring </w:t>
+      </w:r>
+      <w:proofErr w:type="gramStart"/>
+      <w:r>
+        <w:t>adjudication</w:t>
+      </w:r>
+      <w:bookmarkEnd w:id="27"/>
+      <w:proofErr w:type="gramEnd"/>
+    </w:p>
+    <w:p>
+      <w:r>
+        <w:t xml:space="preserve">A protocol for disputing data validated by the oracle generates considerable delay. The oracle incentives are based on the present value of the oracle token, which should be sufficient. Redundant mechanisms lessen the incentive for the oracle token holders to monitor and discipline data </w:t>
+      </w:r>
+      <w:proofErr w:type="spellStart"/>
+      <w:r>
+        <w:t>submittors</w:t>
+      </w:r>
+      <w:proofErr w:type="spellEnd"/>
+      <w:r>
+        <w:t xml:space="preserve">. </w:t>
+      </w:r>
+    </w:p>
+    <w:p>
+      <w:pPr>
+        <w:pStyle w:val="Heading3"/>
+      </w:pPr>
+      <w:bookmarkStart w:id="28" w:name="_Toc144663849"/>
+      <w:r>
+        <w:t xml:space="preserve">Stay in native </w:t>
+      </w:r>
+      <w:proofErr w:type="gramStart"/>
+      <w:r>
+        <w:t>AVAX</w:t>
+      </w:r>
+      <w:bookmarkEnd w:id="28"/>
+      <w:proofErr w:type="gramEnd"/>
+    </w:p>
+    <w:p>
+      <w:r>
+        <w:t xml:space="preserve">By using native AVAX for all bets we eliminate unnecessary costly swapping into and out of stablecoins. As stablecoins are generally centralized, we eliminate an attack surface as well. Users will have to bear </w:t>
+      </w:r>
+      <w:proofErr w:type="spellStart"/>
+      <w:r>
+        <w:t>avax</w:t>
+      </w:r>
+      <w:proofErr w:type="spellEnd"/>
+      <w:r>
+        <w:t xml:space="preserve"> price risk, but this is a minor inconvenience relative to the extra costs created by requiring users to buy a stablecoin. </w:t>
+      </w:r>
+    </w:p>
+    <w:p>
+      <w:pPr>
+        <w:pStyle w:val="Heading3"/>
+      </w:pPr>
+      <w:bookmarkStart w:id="29" w:name="_Toc144663850"/>
+      <w:r>
+        <w:t xml:space="preserve">LPs and token holders cannot withdraw within an </w:t>
+      </w:r>
+      <w:proofErr w:type="gramStart"/>
+      <w:r>
+        <w:t>epoch</w:t>
+      </w:r>
+      <w:bookmarkEnd w:id="29"/>
+      <w:proofErr w:type="gramEnd"/>
+    </w:p>
+    <w:p>
+      <w:r>
+        <w:t xml:space="preserve">Flash transactions enable efficient arbitrage, but the benefits here are low, and the costs are high. Many hacks have been predicated on flash loan transactions. token holders </w:t>
+      </w:r>
+      <w:proofErr w:type="gramStart"/>
+      <w:r>
+        <w:t>have to</w:t>
+      </w:r>
+      <w:proofErr w:type="gramEnd"/>
+      <w:r>
+        <w:t xml:space="preserve"> wait one epoch, but LPs have to wait three epochs. The LP restriction is longer because otherwise there would be an opportunity to make a riskless profit depositing just before and after settlement when the book is flat, which would generate a riskless return for the LPs; that tactic would parasitize the good LPs supplying real liquidity.</w:t>
+      </w:r>
+    </w:p>
+    <w:p>
+      <w:pPr>
+        <w:pStyle w:val="Heading3"/>
+      </w:pPr>
+      <w:bookmarkStart w:id="30" w:name="_Toc144663851"/>
+      <w:r>
+        <w:t>All relevant data are on the Avalanche C-chain.</w:t>
+      </w:r>
+      <w:bookmarkEnd w:id="30"/>
+      <w:r>
+        <w:t xml:space="preserve"> </w:t>
+      </w:r>
+    </w:p>
+    <w:p>
+      <w:r>
+        <w:t xml:space="preserve">There is no way to censor a contract that is completely on a single blockchain. </w:t>
+      </w:r>
+    </w:p>
+    <w:p>
+      <w:pPr>
+        <w:pStyle w:val="Heading3"/>
+      </w:pPr>
+      <w:bookmarkStart w:id="31" w:name="_Toc144663852"/>
+      <w:r>
+        <w:lastRenderedPageBreak/>
+        <w:t>No extreme odds</w:t>
+      </w:r>
+      <w:bookmarkEnd w:id="31"/>
+      <w:r>
+        <w:t xml:space="preserve"> </w:t>
+      </w:r>
+    </w:p>
+    <w:p>
+      <w:r>
+        <w:t>Matches with extreme underdogs (</w:t>
+      </w:r>
+      <w:proofErr w:type="spellStart"/>
+      <w:r>
+        <w:t>eg</w:t>
+      </w:r>
+      <w:proofErr w:type="spellEnd"/>
+      <w:r>
+        <w:t xml:space="preserve">, 10-1) are attractive for hackers, as the generate the most revenue for the smallest amount of capital. Initial decimal </w:t>
+      </w:r>
+      <w:proofErr w:type="gramStart"/>
+      <w:r>
+        <w:t>odds on</w:t>
+      </w:r>
+      <w:proofErr w:type="gramEnd"/>
+      <w:r>
+        <w:t xml:space="preserve"> favorites greater than 7:1 are not accepted. Initial decimal odds for favorites must be greater than 1.150, or less than an 88% probability of a win, or a 7-1 probability of winning. Such matches will simply not be covered. This would eliminate about 5% of NFL games </w:t>
+      </w:r>
+      <w:proofErr w:type="gramStart"/>
+      <w:r>
+        <w:t>historically, but</w:t>
+      </w:r>
+      <w:proofErr w:type="gramEnd"/>
+      <w:r>
+        <w:t xml:space="preserve"> is common among college football and MMA.</w:t>
+      </w:r>
+    </w:p>
+    <w:p>
+      <w:pPr>
+        <w:tabs>
+          <w:tab w:val="left" w:pos="2160"/>
+          <w:tab w:val="left" w:pos="3600"/>
+        </w:tabs>
+      </w:pPr>
+    </w:p>
+    <w:p>
+      <w:pPr>
+        <w:pStyle w:val="Heading2"/>
+      </w:pPr>
+      <w:bookmarkStart w:id="32" w:name="_Toc144663855"/>
       <w:r>
         <w:t>Odds Translation</w:t>
       </w:r>
-      <w:bookmarkEnd w:id="17"/>
+      <w:bookmarkEnd w:id="32"/>
     </w:p>
     <w:p>
       <w:r>
@@ -7205,7 +7710,7 @@
           <v:shape id="_x0000_i1025" type="#_x0000_t75" style="width:81.75pt;height:35.25pt" o:ole="">
             <v:imagedata r:id="rId9" o:title=""/>
           </v:shape>
-          <o:OLEObject Type="Embed" ProgID="Equation.DSMT4" ShapeID="_x0000_i1025" DrawAspect="Content" ObjectID="_1755413191" r:id="rId10"/>
+          <o:OLEObject Type="Embed" ProgID="Equation.DSMT4" ShapeID="_x0000_i1025" DrawAspect="Content" ObjectID="_1755483741" r:id="rId10"/>
         </w:object>
       </w:r>
     </w:p>
@@ -7226,15 +7731,19 @@
       <w:pPr>
         <w:pStyle w:val="Heading2"/>
       </w:pPr>
-      <w:bookmarkStart w:id="18" w:name="_Toc144663856"/>
+      <w:bookmarkStart w:id="33" w:name="_Toc144663856"/>
       <w:r>
         <w:t>Schedule and Start Times in Contract</w:t>
       </w:r>
-      <w:bookmarkEnd w:id="18"/>
-    </w:p>
-    <w:p>
-      <w:r>
-        <w:t>Each betting period will contain up to 32 events and target a weekend (e.g., Friday night through Sunday night). Each contest is slotted into an array that can be unambiguously linked to its outcome via event logs that expose what events odds were on the contract. The schedule array contains a string with the sport (NFL, MMA, etc.), the two opponents, and the starting time. The initial favorite will be listed first and the underdog second, though the odds can change over the week while the ordering of the contestants cannot.</w:t>
+      <w:bookmarkEnd w:id="33"/>
+    </w:p>
+    <w:p>
+      <w:r>
+        <w:t xml:space="preserve">Each betting period will contain up to 32 events and target a weekend (e.g., Friday night through Sunday night). Each contest is slotted into an array that can be unambiguously linked to its outcome via event logs that expose what events odds were on the contract. The schedule array contains a string with the sport (NFL, MMA, etc.), the two opponents, and the starting time. The initial favorite will be listed first </w:t>
+      </w:r>
+      <w:r>
+        <w:lastRenderedPageBreak/>
+        <w:t>and the underdog second, though the odds can change over the week while the ordering of the contestants cannot.</w:t>
       </w:r>
       <w:r>
         <w:rPr>
@@ -7248,7 +7757,6 @@
     </w:p>
     <w:p>
       <w:r>
-        <w:lastRenderedPageBreak/>
         <w:t>The start time is important because if it is wrong, bettors will be able to bet on games that have either started or completed. Websites with event start times are tricky because sometimes these are listed as ET (</w:t>
       </w:r>
       <w:proofErr w:type="spellStart"/>
@@ -7276,11 +7784,11 @@
       <w:pPr>
         <w:pStyle w:val="Heading2"/>
       </w:pPr>
-      <w:bookmarkStart w:id="19" w:name="_Toc144663857"/>
+      <w:bookmarkStart w:id="34" w:name="_Toc144663857"/>
       <w:r>
         <w:t>Odds in the contract</w:t>
       </w:r>
-      <w:bookmarkEnd w:id="19"/>
+      <w:bookmarkEnd w:id="34"/>
     </w:p>
     <w:p>
       <w:r>
@@ -7452,7 +7960,7 @@
           <v:shape id="_x0000_i1026" type="#_x0000_t75" style="width:240pt;height:35.25pt" o:ole="">
             <v:imagedata r:id="rId11" o:title=""/>
           </v:shape>
-          <o:OLEObject Type="Embed" ProgID="Equation.DSMT4" ShapeID="_x0000_i1026" DrawAspect="Content" ObjectID="_1755413192" r:id="rId12"/>
+          <o:OLEObject Type="Embed" ProgID="Equation.DSMT4" ShapeID="_x0000_i1026" DrawAspect="Content" ObjectID="_1755483742" r:id="rId12"/>
         </w:object>
       </w:r>
     </w:p>
@@ -7587,7 +8095,11 @@
         <w:t>s</w:t>
       </w:r>
       <w:r>
-        <w:t xml:space="preserve"> the fact the initial odds apply to the initial favorite, while the 1.125 minimum removes events where the initial odds are greater than 8:1, lopsided contests. Eliminating high payout contests mitigates risk, as such events would invite hacker </w:t>
+        <w:t xml:space="preserve"> the fact the initial odds apply to the initial favorite, while the 1.125 minimum removes events where the initial odds are greater </w:t>
+      </w:r>
+      <w:r>
+        <w:lastRenderedPageBreak/>
+        <w:t xml:space="preserve">than 8:1, lopsided contests. Eliminating high payout contests mitigates risk, as such events would invite hacker </w:t>
       </w:r>
       <w:r>
         <w:t>attention</w:t>
@@ -7603,7 +8115,6 @@
         </w:tabs>
       </w:pPr>
       <w:r>
-        <w:lastRenderedPageBreak/>
         <w:t xml:space="preserve">The excel spreadsheet is provided that generates the data in the necessary format. The basic algorithm is </w:t>
       </w:r>
       <w:proofErr w:type="gramStart"/>
@@ -8185,11 +8696,11 @@
       <w:pPr>
         <w:pStyle w:val="Heading2"/>
       </w:pPr>
-      <w:bookmarkStart w:id="20" w:name="_Toc144663858"/>
+      <w:bookmarkStart w:id="35" w:name="_Toc144663858"/>
       <w:r>
         <w:t>Redeeming a Bet</w:t>
       </w:r>
-      <w:bookmarkEnd w:id="20"/>
+      <w:bookmarkEnd w:id="35"/>
     </w:p>
     <w:p>
       <w:r>
@@ -8247,14 +8758,15 @@
       <w:pPr>
         <w:pStyle w:val="Heading2"/>
       </w:pPr>
-      <w:bookmarkStart w:id="21" w:name="_Toc144663859"/>
-      <w:r>
+      <w:bookmarkStart w:id="36" w:name="_Toc144663859"/>
+      <w:r>
+        <w:lastRenderedPageBreak/>
         <w:t xml:space="preserve">Oracle submission </w:t>
       </w:r>
       <w:r>
         <w:t>Restrictions</w:t>
       </w:r>
-      <w:bookmarkEnd w:id="21"/>
+      <w:bookmarkEnd w:id="36"/>
     </w:p>
     <w:p>
       <w:pPr>
@@ -8316,7 +8828,6 @@
         </w:rPr>
       </w:pPr>
       <w:r>
-        <w:lastRenderedPageBreak/>
         <w:tab/>
       </w:r>
       <w:r>
@@ -8630,7 +9141,7 @@
       <w:pPr>
         <w:pStyle w:val="Heading2"/>
       </w:pPr>
-      <w:bookmarkStart w:id="22" w:name="_Toc144663860"/>
+      <w:bookmarkStart w:id="37" w:name="_Toc144663860"/>
       <w:r>
         <w:t xml:space="preserve">LP </w:t>
       </w:r>
@@ -8640,7 +9151,7 @@
       <w:r>
         <w:t>evenue</w:t>
       </w:r>
-      <w:bookmarkEnd w:id="22"/>
+      <w:bookmarkEnd w:id="37"/>
     </w:p>
     <w:p>
       <w:r>
@@ -9097,6 +9608,7 @@
       </w:pPr>
       <w:proofErr w:type="spellStart"/>
       <w:r>
+        <w:lastRenderedPageBreak/>
         <w:t>avax</w:t>
       </w:r>
       <w:proofErr w:type="spellEnd"/>
@@ -9189,11 +9701,11 @@
       <w:pPr>
         <w:pStyle w:val="Heading2"/>
       </w:pPr>
-      <w:bookmarkStart w:id="23" w:name="_Toc144663861"/>
+      <w:bookmarkStart w:id="38" w:name="_Toc144663861"/>
       <w:r>
         <w:t>Oracle Revenue</w:t>
       </w:r>
-      <w:bookmarkEnd w:id="23"/>
+      <w:bookmarkEnd w:id="38"/>
     </w:p>
     <w:p>
       <w:r>
@@ -9268,7 +9780,7 @@
       <w:r>
         <w:tab/>
       </w:r>
-      <w:bookmarkStart w:id="24" w:name="_Hlk143944058"/>
+      <w:bookmarkStart w:id="39" w:name="_Hlk143944058"/>
       <w:r>
         <w:rPr>
           <w:position w:val="-30"/>
@@ -9277,10 +9789,10 @@
           <v:shape id="_x0000_i1027" type="#_x0000_t75" style="width:199.5pt;height:33.75pt" o:ole="">
             <v:imagedata r:id="rId13" o:title=""/>
           </v:shape>
-          <o:OLEObject Type="Embed" ProgID="Equation.DSMT4" ShapeID="_x0000_i1027" DrawAspect="Content" ObjectID="_1755413193" r:id="rId14"/>
+          <o:OLEObject Type="Embed" ProgID="Equation.DSMT4" ShapeID="_x0000_i1027" DrawAspect="Content" ObjectID="_1755483743" r:id="rId14"/>
         </w:object>
       </w:r>
-      <w:bookmarkEnd w:id="24"/>
+      <w:bookmarkEnd w:id="39"/>
     </w:p>
     <w:p>
       <w:r>
@@ -9319,7 +9831,7 @@
         <w:t xml:space="preserve"> </w:t>
       </w:r>
     </w:p>
-    <w:bookmarkStart w:id="25" w:name="_Hlk143944071"/>
+    <w:bookmarkStart w:id="40" w:name="_Hlk143944071"/>
     <w:p>
       <w:pPr>
         <w:ind w:left="720"/>
@@ -9333,10 +9845,10 @@
           <v:shape id="_x0000_i1028" type="#_x0000_t75" style="width:284.25pt;height:19.5pt" o:ole="">
             <v:imagedata r:id="rId15" o:title=""/>
           </v:shape>
-          <o:OLEObject Type="Embed" ProgID="Equation.DSMT4" ShapeID="_x0000_i1028" DrawAspect="Content" ObjectID="_1755413194" r:id="rId16"/>
+          <o:OLEObject Type="Embed" ProgID="Equation.DSMT4" ShapeID="_x0000_i1028" DrawAspect="Content" ObjectID="_1755483744" r:id="rId16"/>
         </w:object>
       </w:r>
-      <w:bookmarkEnd w:id="25"/>
+      <w:bookmarkEnd w:id="40"/>
     </w:p>
     <w:p>
       <w:r>
@@ -9348,7 +9860,7 @@
       </w:r>
       <w:proofErr w:type="gramEnd"/>
     </w:p>
-    <w:bookmarkStart w:id="26" w:name="_Hlk143944087"/>
+    <w:bookmarkStart w:id="41" w:name="_Hlk143944087"/>
     <w:p>
       <w:pPr>
         <w:jc w:val="center"/>
@@ -9361,10 +9873,10 @@
           <v:shape id="_x0000_i1029" type="#_x0000_t75" style="width:276pt;height:30.75pt" o:ole="">
             <v:imagedata r:id="rId17" o:title=""/>
           </v:shape>
-          <o:OLEObject Type="Embed" ProgID="Equation.DSMT4" ShapeID="_x0000_i1029" DrawAspect="Content" ObjectID="_1755413195" r:id="rId18"/>
+          <o:OLEObject Type="Embed" ProgID="Equation.DSMT4" ShapeID="_x0000_i1029" DrawAspect="Content" ObjectID="_1755483745" r:id="rId18"/>
         </w:object>
       </w:r>
-      <w:bookmarkEnd w:id="26"/>
+      <w:bookmarkEnd w:id="41"/>
     </w:p>
     <w:p>
       <w:pPr>
@@ -9378,7 +9890,7 @@
           <v:shape id="_x0000_i1030" type="#_x0000_t75" style="width:303.75pt;height:18pt" o:ole="">
             <v:imagedata r:id="rId19" o:title=""/>
           </v:shape>
-          <o:OLEObject Type="Embed" ProgID="Equation.DSMT4" ShapeID="_x0000_i1030" DrawAspect="Content" ObjectID="_1755413196" r:id="rId20"/>
+          <o:OLEObject Type="Embed" ProgID="Equation.DSMT4" ShapeID="_x0000_i1030" DrawAspect="Content" ObjectID="_1755483746" r:id="rId20"/>
         </w:object>
       </w:r>
     </w:p>
@@ -9471,11 +9983,11 @@
       <w:pPr>
         <w:pStyle w:val="Heading2"/>
       </w:pPr>
-      <w:bookmarkStart w:id="27" w:name="_Toc144663862"/>
+      <w:bookmarkStart w:id="42" w:name="_Toc144663862"/>
       <w:r>
         <w:t>Margin Adjustment for New Bet</w:t>
       </w:r>
-      <w:bookmarkEnd w:id="27"/>
+      <w:bookmarkEnd w:id="42"/>
     </w:p>
     <w:p>
       <w:r>
@@ -9599,6 +10111,7 @@
     </w:p>
     <w:p>
       <w:r>
+        <w:lastRenderedPageBreak/>
         <w:t xml:space="preserve">LP capital is available for new bets that increase the </w:t>
       </w:r>
       <w:r>
@@ -9693,7 +10206,6 @@
         <w:pStyle w:val="MTDisplayEquation"/>
       </w:pPr>
       <w:r>
-        <w:lastRenderedPageBreak/>
         <w:tab/>
       </w:r>
       <w:r>
@@ -9704,7 +10216,7 @@
           <v:shape id="_x0000_i1031" type="#_x0000_t75" style="width:228.75pt;height:16.5pt" o:ole="">
             <v:imagedata r:id="rId21" o:title=""/>
           </v:shape>
-          <o:OLEObject Type="Embed" ProgID="Equation.DSMT4" ShapeID="_x0000_i1031" DrawAspect="Content" ObjectID="_1755413197" r:id="rId22"/>
+          <o:OLEObject Type="Embed" ProgID="Equation.DSMT4" ShapeID="_x0000_i1031" DrawAspect="Content" ObjectID="_1755483747" r:id="rId22"/>
         </w:object>
       </w:r>
     </w:p>
@@ -9745,7 +10257,7 @@
           <v:shape id="_x0000_i1032" type="#_x0000_t75" style="width:199.5pt;height:45pt" o:ole="">
             <v:imagedata r:id="rId23" o:title=""/>
           </v:shape>
-          <o:OLEObject Type="Embed" ProgID="Equation.DSMT4" ShapeID="_x0000_i1032" DrawAspect="Content" ObjectID="_1755413198" r:id="rId24"/>
+          <o:OLEObject Type="Embed" ProgID="Equation.DSMT4" ShapeID="_x0000_i1032" DrawAspect="Content" ObjectID="_1755483748" r:id="rId24"/>
         </w:object>
       </w:r>
     </w:p>
@@ -9849,7 +10361,7 @@
           <v:shape id="_x0000_i1033" type="#_x0000_t75" style="width:234pt;height:19.5pt" o:ole="">
             <v:imagedata r:id="rId25" o:title=""/>
           </v:shape>
-          <o:OLEObject Type="Embed" ProgID="Equation.DSMT4" ShapeID="_x0000_i1033" DrawAspect="Content" ObjectID="_1755413199" r:id="rId26"/>
+          <o:OLEObject Type="Embed" ProgID="Equation.DSMT4" ShapeID="_x0000_i1033" DrawAspect="Content" ObjectID="_1755483749" r:id="rId26"/>
         </w:object>
       </w:r>
     </w:p>
@@ -9889,7 +10401,7 @@
           <v:shape id="_x0000_i1034" type="#_x0000_t75" style="width:495.75pt;height:54pt" o:ole="">
             <v:imagedata r:id="rId27" o:title=""/>
           </v:shape>
-          <o:OLEObject Type="Embed" ProgID="Equation.DSMT4" ShapeID="_x0000_i1034" DrawAspect="Content" ObjectID="_1755413200" r:id="rId28"/>
+          <o:OLEObject Type="Embed" ProgID="Equation.DSMT4" ShapeID="_x0000_i1034" DrawAspect="Content" ObjectID="_1755483750" r:id="rId28"/>
         </w:object>
       </w:r>
     </w:p>
@@ -9928,7 +10440,11 @@
         <w:t xml:space="preserve">depending on whether the bet increases or decreases the LP collective’s net exposure. </w:t>
       </w:r>
       <w:r>
-        <w:t xml:space="preserve">For example, an initial bet will increase the required margin, but a subsequent small bet on the opposing team would lower the required margin. A bet could move the book so that the net LP liability switches from team 1 to team 0 or consists of the decrease in the net liability on team 1. In any case, the above function captures the difference in the worst-case scenarios for contract liability. </w:t>
+        <w:t xml:space="preserve">For example, an initial bet will increase the required margin, but a subsequent small bet on the opposing team would lower the required </w:t>
+      </w:r>
+      <w:r>
+        <w:lastRenderedPageBreak/>
+        <w:t xml:space="preserve">margin. A bet could move the book so that the net LP liability switches from team 1 to team 0 or consists of the decrease in the net liability on team 1. In any case, the above function captures the difference in the worst-case scenarios for contract liability. </w:t>
       </w:r>
     </w:p>
     <w:p>
@@ -9996,7 +10512,6 @@
     </w:p>
     <w:p>
       <w:r>
-        <w:lastRenderedPageBreak/>
         <w:t>Within the GUI, the maximum bet size is displayed when a user toggles the radio button. It is calculated using the following logic. We use the superscript</w:t>
       </w:r>
       <w:r>
@@ -10067,7 +10582,7 @@
           <v:shape id="_x0000_i1035" type="#_x0000_t75" style="width:116.25pt;height:18pt" o:ole="">
             <v:imagedata r:id="rId29" o:title=""/>
           </v:shape>
-          <o:OLEObject Type="Embed" ProgID="Equation.DSMT4" ShapeID="_x0000_i1035" DrawAspect="Content" ObjectID="_1755413201" r:id="rId30"/>
+          <o:OLEObject Type="Embed" ProgID="Equation.DSMT4" ShapeID="_x0000_i1035" DrawAspect="Content" ObjectID="_1755483751" r:id="rId30"/>
         </w:object>
       </w:r>
     </w:p>
@@ -10097,7 +10612,7 @@
           <v:shape id="_x0000_i1036" type="#_x0000_t75" style="width:259.5pt;height:16.5pt" o:ole="">
             <v:imagedata r:id="rId31" o:title=""/>
           </v:shape>
-          <o:OLEObject Type="Embed" ProgID="Equation.DSMT4" ShapeID="_x0000_i1036" DrawAspect="Content" ObjectID="_1755413202" r:id="rId32"/>
+          <o:OLEObject Type="Embed" ProgID="Equation.DSMT4" ShapeID="_x0000_i1036" DrawAspect="Content" ObjectID="_1755483752" r:id="rId32"/>
         </w:object>
       </w:r>
     </w:p>
@@ -10123,7 +10638,7 @@
           <v:shape id="_x0000_i1037" type="#_x0000_t75" style="width:249.75pt;height:16.5pt" o:ole="">
             <v:imagedata r:id="rId33" o:title=""/>
           </v:shape>
-          <o:OLEObject Type="Embed" ProgID="Equation.DSMT4" ShapeID="_x0000_i1037" DrawAspect="Content" ObjectID="_1755413203" r:id="rId34"/>
+          <o:OLEObject Type="Embed" ProgID="Equation.DSMT4" ShapeID="_x0000_i1037" DrawAspect="Content" ObjectID="_1755483753" r:id="rId34"/>
         </w:object>
       </w:r>
     </w:p>
@@ -10155,7 +10670,7 @@
           <v:shape id="_x0000_i1038" type="#_x0000_t75" style="width:506.25pt;height:24pt" o:ole="">
             <v:imagedata r:id="rId35" o:title=""/>
           </v:shape>
-          <o:OLEObject Type="Embed" ProgID="Equation.DSMT4" ShapeID="_x0000_i1038" DrawAspect="Content" ObjectID="_1755413204" r:id="rId36"/>
+          <o:OLEObject Type="Embed" ProgID="Equation.DSMT4" ShapeID="_x0000_i1038" DrawAspect="Content" ObjectID="_1755483754" r:id="rId36"/>
         </w:object>
       </w:r>
     </w:p>
@@ -10196,7 +10711,7 @@
           <v:shape id="_x0000_i1039" type="#_x0000_t75" style="width:133.5pt;height:33.75pt" o:ole="">
             <v:imagedata r:id="rId37" o:title=""/>
           </v:shape>
-          <o:OLEObject Type="Embed" ProgID="Equation.DSMT4" ShapeID="_x0000_i1039" DrawAspect="Content" ObjectID="_1755413205" r:id="rId38"/>
+          <o:OLEObject Type="Embed" ProgID="Equation.DSMT4" ShapeID="_x0000_i1039" DrawAspect="Content" ObjectID="_1755483755" r:id="rId38"/>
         </w:object>
       </w:r>
     </w:p>
@@ -10217,24 +10732,25 @@
       <w:pPr>
         <w:pStyle w:val="Heading2"/>
       </w:pPr>
-      <w:bookmarkStart w:id="28" w:name="_Toc144663863"/>
+      <w:bookmarkStart w:id="43" w:name="_Toc144663863"/>
       <w:r>
         <w:t>Gas for transactions</w:t>
       </w:r>
-      <w:bookmarkEnd w:id="28"/>
+      <w:bookmarkEnd w:id="43"/>
     </w:p>
     <w:p/>
     <w:p>
       <w:pPr>
         <w:tabs>
-          <w:tab w:val="left" w:pos="2160"/>
-          <w:tab w:val="left" w:pos="4320"/>
-          <w:tab w:val="left" w:pos="7560"/>
+          <w:tab w:val="left" w:pos="1080"/>
+          <w:tab w:val="left" w:pos="2970"/>
+          <w:tab w:val="left" w:pos="6480"/>
         </w:tabs>
         <w:spacing w:after="0"/>
         <w:rPr>
           <w:b/>
           <w:bCs/>
+          <w:u w:val="single"/>
         </w:rPr>
       </w:pPr>
       <w:r>
@@ -10244,6 +10760,7 @@
         <w:rPr>
           <w:b/>
           <w:bCs/>
+          <w:u w:val="single"/>
         </w:rPr>
         <w:t>contract</w:t>
       </w:r>
@@ -10251,6 +10768,7 @@
         <w:rPr>
           <w:b/>
           <w:bCs/>
+          <w:u w:val="single"/>
         </w:rPr>
         <w:tab/>
         <w:t>function</w:t>
@@ -10259,6 +10777,7 @@
         <w:rPr>
           <w:b/>
           <w:bCs/>
+          <w:u w:val="single"/>
         </w:rPr>
         <w:tab/>
         <w:t>gas</w:t>
@@ -10267,6 +10786,7 @@
         <w:rPr>
           <w:b/>
           <w:bCs/>
+          <w:u w:val="single"/>
         </w:rPr>
         <w:t xml:space="preserve"> (x1000)</w:t>
       </w:r>
@@ -10274,8 +10794,9 @@
     <w:p>
       <w:pPr>
         <w:tabs>
-          <w:tab w:val="left" w:pos="2160"/>
-          <w:tab w:val="left" w:pos="4320"/>
+          <w:tab w:val="left" w:pos="1080"/>
+          <w:tab w:val="left" w:pos="2970"/>
+          <w:tab w:val="left" w:pos="6480"/>
           <w:tab w:val="right" w:pos="7920"/>
         </w:tabs>
         <w:spacing w:after="0"/>
@@ -10300,8 +10821,9 @@
     <w:p>
       <w:pPr>
         <w:tabs>
-          <w:tab w:val="left" w:pos="2160"/>
-          <w:tab w:val="left" w:pos="4320"/>
+          <w:tab w:val="left" w:pos="1080"/>
+          <w:tab w:val="left" w:pos="2970"/>
+          <w:tab w:val="left" w:pos="6480"/>
           <w:tab w:val="right" w:pos="7920"/>
         </w:tabs>
         <w:spacing w:after="0"/>
@@ -10334,8 +10856,9 @@
     <w:p>
       <w:pPr>
         <w:tabs>
-          <w:tab w:val="left" w:pos="2160"/>
-          <w:tab w:val="left" w:pos="4320"/>
+          <w:tab w:val="left" w:pos="1080"/>
+          <w:tab w:val="left" w:pos="2970"/>
+          <w:tab w:val="left" w:pos="6480"/>
           <w:tab w:val="right" w:pos="7920"/>
         </w:tabs>
         <w:spacing w:after="0"/>
@@ -10356,8 +10879,9 @@
     <w:p>
       <w:pPr>
         <w:tabs>
-          <w:tab w:val="left" w:pos="2160"/>
-          <w:tab w:val="left" w:pos="4320"/>
+          <w:tab w:val="left" w:pos="1080"/>
+          <w:tab w:val="left" w:pos="2970"/>
+          <w:tab w:val="left" w:pos="6480"/>
           <w:tab w:val="right" w:pos="7920"/>
         </w:tabs>
         <w:spacing w:after="0"/>
@@ -10383,8 +10907,9 @@
     <w:p>
       <w:pPr>
         <w:tabs>
-          <w:tab w:val="left" w:pos="2160"/>
-          <w:tab w:val="left" w:pos="4320"/>
+          <w:tab w:val="left" w:pos="1080"/>
+          <w:tab w:val="left" w:pos="2970"/>
+          <w:tab w:val="left" w:pos="6480"/>
           <w:tab w:val="right" w:pos="7920"/>
         </w:tabs>
         <w:spacing w:after="0"/>
@@ -10405,13 +10930,15 @@
     <w:p>
       <w:pPr>
         <w:tabs>
-          <w:tab w:val="left" w:pos="2160"/>
-          <w:tab w:val="left" w:pos="4320"/>
+          <w:tab w:val="left" w:pos="1080"/>
+          <w:tab w:val="left" w:pos="2970"/>
+          <w:tab w:val="left" w:pos="6480"/>
           <w:tab w:val="right" w:pos="7920"/>
         </w:tabs>
         <w:spacing w:after="0"/>
       </w:pPr>
       <w:r>
+        <w:lastRenderedPageBreak/>
         <w:tab/>
         <w:t>oracle</w:t>
       </w:r>
@@ -10437,8 +10964,9 @@
     <w:p>
       <w:pPr>
         <w:tabs>
-          <w:tab w:val="left" w:pos="2160"/>
-          <w:tab w:val="left" w:pos="4320"/>
+          <w:tab w:val="left" w:pos="1080"/>
+          <w:tab w:val="left" w:pos="2970"/>
+          <w:tab w:val="left" w:pos="6480"/>
           <w:tab w:val="right" w:pos="7920"/>
         </w:tabs>
         <w:spacing w:after="0"/>
@@ -10471,8 +10999,9 @@
     <w:p>
       <w:pPr>
         <w:tabs>
-          <w:tab w:val="left" w:pos="2160"/>
-          <w:tab w:val="left" w:pos="4320"/>
+          <w:tab w:val="left" w:pos="1080"/>
+          <w:tab w:val="left" w:pos="2970"/>
+          <w:tab w:val="left" w:pos="6480"/>
           <w:tab w:val="right" w:pos="7920"/>
         </w:tabs>
         <w:spacing w:after="0"/>
@@ -10505,8 +11034,9 @@
     <w:p>
       <w:pPr>
         <w:tabs>
-          <w:tab w:val="left" w:pos="2160"/>
-          <w:tab w:val="left" w:pos="4320"/>
+          <w:tab w:val="left" w:pos="1080"/>
+          <w:tab w:val="left" w:pos="2970"/>
+          <w:tab w:val="left" w:pos="6480"/>
           <w:tab w:val="right" w:pos="7920"/>
         </w:tabs>
         <w:spacing w:after="0"/>
@@ -10527,8 +11057,9 @@
     <w:p>
       <w:pPr>
         <w:tabs>
-          <w:tab w:val="left" w:pos="2160"/>
-          <w:tab w:val="left" w:pos="4320"/>
+          <w:tab w:val="left" w:pos="1080"/>
+          <w:tab w:val="left" w:pos="2970"/>
+          <w:tab w:val="left" w:pos="6480"/>
           <w:tab w:val="right" w:pos="7920"/>
         </w:tabs>
         <w:spacing w:after="0"/>
@@ -10555,8 +11086,9 @@
     <w:p>
       <w:pPr>
         <w:tabs>
-          <w:tab w:val="left" w:pos="2160"/>
-          <w:tab w:val="left" w:pos="4320"/>
+          <w:tab w:val="left" w:pos="1080"/>
+          <w:tab w:val="left" w:pos="2970"/>
+          <w:tab w:val="left" w:pos="6480"/>
           <w:tab w:val="right" w:pos="7920"/>
         </w:tabs>
         <w:spacing w:after="0"/>
@@ -10583,8 +11115,9 @@
     <w:p>
       <w:pPr>
         <w:tabs>
-          <w:tab w:val="left" w:pos="2160"/>
-          <w:tab w:val="left" w:pos="4320"/>
+          <w:tab w:val="left" w:pos="1080"/>
+          <w:tab w:val="left" w:pos="2970"/>
+          <w:tab w:val="left" w:pos="6480"/>
           <w:tab w:val="right" w:pos="7920"/>
         </w:tabs>
         <w:spacing w:after="0"/>
@@ -10607,14 +11140,14 @@
     <w:p>
       <w:pPr>
         <w:tabs>
-          <w:tab w:val="left" w:pos="2160"/>
-          <w:tab w:val="left" w:pos="4320"/>
+          <w:tab w:val="left" w:pos="1080"/>
+          <w:tab w:val="left" w:pos="2970"/>
+          <w:tab w:val="left" w:pos="6480"/>
           <w:tab w:val="right" w:pos="7920"/>
         </w:tabs>
         <w:spacing w:after="0"/>
       </w:pPr>
       <w:r>
-        <w:lastRenderedPageBreak/>
         <w:tab/>
         <w:t>bet</w:t>
       </w:r>
@@ -10633,8 +11166,9 @@
     <w:p>
       <w:pPr>
         <w:tabs>
-          <w:tab w:val="left" w:pos="2160"/>
-          <w:tab w:val="left" w:pos="4320"/>
+          <w:tab w:val="left" w:pos="1080"/>
+          <w:tab w:val="left" w:pos="2970"/>
+          <w:tab w:val="left" w:pos="6480"/>
           <w:tab w:val="right" w:pos="7920"/>
         </w:tabs>
         <w:spacing w:after="0"/>
@@ -10661,8 +11195,9 @@
     <w:p>
       <w:pPr>
         <w:tabs>
-          <w:tab w:val="left" w:pos="2160"/>
-          <w:tab w:val="left" w:pos="4320"/>
+          <w:tab w:val="left" w:pos="1080"/>
+          <w:tab w:val="left" w:pos="2970"/>
+          <w:tab w:val="left" w:pos="6480"/>
           <w:tab w:val="right" w:pos="7920"/>
         </w:tabs>
         <w:spacing w:after="0"/>
@@ -10686,8 +11221,9 @@
     <w:p>
       <w:pPr>
         <w:tabs>
-          <w:tab w:val="left" w:pos="2160"/>
-          <w:tab w:val="left" w:pos="4320"/>
+          <w:tab w:val="left" w:pos="1080"/>
+          <w:tab w:val="left" w:pos="2970"/>
+          <w:tab w:val="left" w:pos="6480"/>
           <w:tab w:val="right" w:pos="7920"/>
         </w:tabs>
         <w:spacing w:after="0"/>
@@ -10714,8 +11250,9 @@
     <w:p>
       <w:pPr>
         <w:tabs>
-          <w:tab w:val="left" w:pos="2160"/>
-          <w:tab w:val="left" w:pos="4320"/>
+          <w:tab w:val="left" w:pos="1080"/>
+          <w:tab w:val="left" w:pos="2970"/>
+          <w:tab w:val="left" w:pos="6480"/>
           <w:tab w:val="right" w:pos="7920"/>
         </w:tabs>
         <w:spacing w:after="0"/>
@@ -10747,8 +11284,9 @@
     <w:p>
       <w:pPr>
         <w:tabs>
-          <w:tab w:val="left" w:pos="2160"/>
-          <w:tab w:val="left" w:pos="4320"/>
+          <w:tab w:val="left" w:pos="1080"/>
+          <w:tab w:val="left" w:pos="2970"/>
+          <w:tab w:val="left" w:pos="6480"/>
           <w:tab w:val="right" w:pos="7920"/>
         </w:tabs>
         <w:spacing w:after="0"/>
@@ -10761,11 +11299,54 @@
         <w:tab/>
       </w:r>
       <w:r>
-        <w:t>bettor redeems bets</w:t>
+        <w:t xml:space="preserve">bettor redeems </w:t>
+      </w:r>
+      <w:r>
+        <w:t xml:space="preserve">1 </w:t>
+      </w:r>
+      <w:r>
+        <w:t>bet</w:t>
       </w:r>
       <w:r>
         <w:tab/>
-        <w:t>55</w:t>
+      </w:r>
+      <w:r>
+        <w:t>40</w:t>
+      </w:r>
+    </w:p>
+    <w:p>
+      <w:pPr>
+        <w:tabs>
+          <w:tab w:val="left" w:pos="1080"/>
+          <w:tab w:val="left" w:pos="2970"/>
+          <w:tab w:val="left" w:pos="6480"/>
+          <w:tab w:val="right" w:pos="7920"/>
+        </w:tabs>
+        <w:spacing w:after="0"/>
+      </w:pPr>
+      <w:r>
+        <w:tab/>
+      </w:r>
+      <w:r>
+        <w:t>bet</w:t>
+      </w:r>
+      <w:r>
+        <w:tab/>
+      </w:r>
+      <w:r>
+        <w:t xml:space="preserve">bettor redeems </w:t>
+      </w:r>
+      <w:r>
+        <w:t xml:space="preserve">16 </w:t>
+      </w:r>
+      <w:r>
+        <w:t>bets</w:t>
+      </w:r>
+      <w:r>
+        <w:tab/>
+      </w:r>
+      <w:r>
+        <w:t>161</w:t>
       </w:r>
     </w:p>
     <w:p>
@@ -10780,11 +11361,11 @@
       <w:pPr>
         <w:pStyle w:val="Heading2"/>
       </w:pPr>
-      <w:bookmarkStart w:id="29" w:name="_Toc144663864"/>
+      <w:bookmarkStart w:id="44" w:name="_Toc144663864"/>
       <w:r>
         <w:t>Settlement Detail</w:t>
       </w:r>
-      <w:bookmarkEnd w:id="29"/>
+      <w:bookmarkEnd w:id="44"/>
     </w:p>
     <w:p>
       <w:r>
@@ -10853,7 +11434,7 @@
           <v:shape id="_x0000_i1040" type="#_x0000_t75" style="width:207.75pt;height:45pt" o:ole="">
             <v:imagedata r:id="rId39" o:title=""/>
           </v:shape>
-          <o:OLEObject Type="Embed" ProgID="Equation.DSMT4" ShapeID="_x0000_i1040" DrawAspect="Content" ObjectID="_1755413206" r:id="rId40"/>
+          <o:OLEObject Type="Embed" ProgID="Equation.DSMT4" ShapeID="_x0000_i1040" DrawAspect="Content" ObjectID="_1755483756" r:id="rId40"/>
         </w:object>
       </w:r>
     </w:p>
@@ -11036,6 +11617,7 @@
     </w:p>
     <w:p>
       <w:r>
+        <w:lastRenderedPageBreak/>
         <w:t xml:space="preserve">The oracle revenues </w:t>
       </w:r>
       <w:r>
@@ -11118,480 +11700,18 @@
     <w:p>
       <w:pPr>
         <w:pStyle w:val="Heading2"/>
-        <w:rPr>
-          <w:rFonts w:eastAsia="Times New Roman"/>
-        </w:rPr>
-      </w:pPr>
-      <w:bookmarkStart w:id="30" w:name="_Toc144663838"/>
-      <w:bookmarkStart w:id="31" w:name="_Toc144663865"/>
-      <w:r>
-        <w:rPr>
-          <w:rFonts w:eastAsia="Times New Roman"/>
-        </w:rPr>
-        <w:lastRenderedPageBreak/>
-        <w:t>Simplicity from Restrictions</w:t>
-      </w:r>
-      <w:bookmarkEnd w:id="30"/>
-    </w:p>
-    <w:p>
-      <w:pPr>
-        <w:pStyle w:val="Heading3"/>
-      </w:pPr>
-      <w:bookmarkStart w:id="32" w:name="_Toc144663839"/>
-      <w:r>
-        <w:t>One odds number for each match</w:t>
-      </w:r>
-      <w:bookmarkEnd w:id="32"/>
-      <w:r>
-        <w:t xml:space="preserve"> </w:t>
-      </w:r>
-    </w:p>
-    <w:p>
-      <w:r>
-        <w:t xml:space="preserve">Standard odds are presented as a pair, with a spread so that simultaneous bets on both teams loses money for the bettor and makes money for the house. An obvious attack surface for a smart contract would be for the odds to imply an arbitrage as the offsetting bets would minimize the LP capital requirement, enabling the hacker to drain virtually all of the </w:t>
-      </w:r>
-      <w:proofErr w:type="gramStart"/>
-      <w:r>
-        <w:t>LPs</w:t>
-      </w:r>
-      <w:proofErr w:type="gramEnd"/>
-      <w:r>
-        <w:t xml:space="preserve"> capital at settlement. By using a single number that attack is eliminated. The 4.5% </w:t>
-      </w:r>
-      <w:proofErr w:type="spellStart"/>
-      <w:r>
-        <w:t>vig</w:t>
-      </w:r>
-      <w:proofErr w:type="spellEnd"/>
-      <w:r>
-        <w:t xml:space="preserve"> creates a competitive two-sided offer, a standard requirement for market makers on centralized exchanges.</w:t>
-      </w:r>
-    </w:p>
-    <w:p>
-      <w:pPr>
-        <w:pStyle w:val="Heading3"/>
-      </w:pPr>
-      <w:r>
-        <w:t xml:space="preserve">Only odds on (initial) favorite are </w:t>
-      </w:r>
-      <w:proofErr w:type="gramStart"/>
-      <w:r>
-        <w:t>submitted</w:t>
-      </w:r>
-      <w:proofErr w:type="gramEnd"/>
-      <w:r>
-        <w:t xml:space="preserve"> </w:t>
-      </w:r>
-    </w:p>
-    <w:p>
-      <w:r>
-        <w:t xml:space="preserve">The odds for the opponent are calculated via an algorithm. By restricting the odds to apply to the favorite, we can restrict the range of allowable odds, as no favorite has decimal odds greater than 2.000. This makes it easier to exclude bogus odds, as otherwise a hack might be to move odds from 1.500 to 4.00, which would enable a large payout. Updates are allowed to drift outside of the initial </w:t>
-      </w:r>
-      <w:proofErr w:type="spellStart"/>
-      <w:r>
-        <w:t>restnriction</w:t>
-      </w:r>
-      <w:proofErr w:type="spellEnd"/>
-      <w:r>
-        <w:t xml:space="preserve"> from (1.150, 2.000), to (1.075, 2.200), but that is still much less than if odds were submitted on both favorites and underdogs. </w:t>
-      </w:r>
-    </w:p>
-    <w:p>
-      <w:pPr>
-        <w:pStyle w:val="Heading3"/>
-      </w:pPr>
-      <w:bookmarkStart w:id="33" w:name="_Toc144663840"/>
-      <w:r>
-        <w:t>Weekend straight-up events</w:t>
-      </w:r>
-      <w:bookmarkEnd w:id="33"/>
-    </w:p>
-    <w:p>
-      <w:r>
-        <w:t xml:space="preserve">Standard centralized sportsbooks cover diverse events on most days of the week, including exotic bets that are are not straightforward to validate. This demands a great amount of attention and competence by the </w:t>
-      </w:r>
-      <w:proofErr w:type="gramStart"/>
-      <w:r>
-        <w:t>oracle, and</w:t>
-      </w:r>
-      <w:proofErr w:type="gramEnd"/>
-      <w:r>
-        <w:t xml:space="preserve"> increases the probability that a minority of token holders take advantage of inattentive oracle token holders. The weekly reporting also makes the oracle easier to validate historically, in that the event logs refer to who won weekend events, which is easier to verify. </w:t>
-      </w:r>
-    </w:p>
-    <w:p>
-      <w:r>
-        <w:t xml:space="preserve">One could use a point spread, but that would not translate to MMA. Football, </w:t>
-      </w:r>
-      <w:proofErr w:type="gramStart"/>
-      <w:r>
-        <w:t>boxing</w:t>
-      </w:r>
-      <w:proofErr w:type="gramEnd"/>
-      <w:r>
-        <w:t xml:space="preserve"> and MMA will be the primary focus. The matches and odds are well-publicized early in the week. If there were a </w:t>
-      </w:r>
-      <w:proofErr w:type="gramStart"/>
-      <w:r>
-        <w:t>high profile</w:t>
-      </w:r>
-      <w:proofErr w:type="gramEnd"/>
-      <w:r>
-        <w:t xml:space="preserve"> events other than football and MMA can be </w:t>
-      </w:r>
-      <w:proofErr w:type="spellStart"/>
-      <w:r>
-        <w:t>accomodated</w:t>
-      </w:r>
-      <w:proofErr w:type="spellEnd"/>
-      <w:r>
-        <w:t xml:space="preserve"> on a case by case basis (for example, a World Cup soccer match).</w:t>
-      </w:r>
-    </w:p>
-    <w:p>
-      <w:pPr>
-        <w:pStyle w:val="Heading3"/>
-      </w:pPr>
-      <w:bookmarkStart w:id="34" w:name="_Toc144663841"/>
-      <w:r>
-        <w:t xml:space="preserve">There are only 3 </w:t>
-      </w:r>
-      <w:proofErr w:type="gramStart"/>
-      <w:r>
-        <w:t>contracts</w:t>
-      </w:r>
-      <w:bookmarkEnd w:id="34"/>
-      <w:proofErr w:type="gramEnd"/>
-    </w:p>
-    <w:p>
-      <w:r>
-        <w:t xml:space="preserve">This </w:t>
-      </w:r>
-      <w:proofErr w:type="spellStart"/>
-      <w:r>
-        <w:t>dapp</w:t>
-      </w:r>
-      <w:proofErr w:type="spellEnd"/>
-      <w:r>
-        <w:t xml:space="preserve"> consists of three solidity contracts: betting, oracle, and token. In contrast, Uniswap’s V3 ‘contract’ contains 31 contracts, which makes it difficult to audit. One can evaluate functions piecemeal, but with tens of interacting files, many upgradeable, it is difficult to span the state space configuration that may make an otherwise innocuous argument a problem. Users must take security on faith. With ASB, one can download the three contracts, and test different different scenarios to find a hacking surface. I provide a dozen hardhat tests as templates to build upon in my GitHub repo.</w:t>
-      </w:r>
-    </w:p>
-    <w:p>
-      <w:pPr>
-        <w:pStyle w:val="Heading3"/>
-      </w:pPr>
-      <w:bookmarkStart w:id="35" w:name="_Toc144663842"/>
-      <w:r>
-        <w:t>The contracts are all non-</w:t>
-      </w:r>
-      <w:proofErr w:type="gramStart"/>
-      <w:r>
-        <w:t>upgradeable</w:t>
-      </w:r>
-      <w:bookmarkEnd w:id="35"/>
-      <w:proofErr w:type="gramEnd"/>
-    </w:p>
-    <w:p>
-      <w:r>
-        <w:t xml:space="preserve">Static contracts remove any need for governance to vote on upgrades. Most importantly, it means there is no group of developers managing, </w:t>
-      </w:r>
-      <w:proofErr w:type="gramStart"/>
-      <w:r>
-        <w:t>promoting</w:t>
-      </w:r>
-      <w:proofErr w:type="gramEnd"/>
-      <w:r>
-        <w:t xml:space="preserve"> and proposing changes. Such developers would need to be paid, and generally this requires a corporate structure. Such corporations are attack surfaces for censors. This also removes the risk from bugs often found in upgrades.</w:t>
-      </w:r>
-    </w:p>
-    <w:p>
-      <w:pPr>
-        <w:pStyle w:val="Heading3"/>
-      </w:pPr>
-      <w:bookmarkStart w:id="36" w:name="_Toc144663843"/>
-      <w:r>
-        <w:t>Weekly settlement</w:t>
-      </w:r>
-      <w:bookmarkEnd w:id="36"/>
-    </w:p>
-    <w:p>
-      <w:r>
-        <w:t xml:space="preserve">Settlement can only occur the Monday following the next Friday. </w:t>
-      </w:r>
-    </w:p>
-    <w:p>
-      <w:pPr>
-        <w:pStyle w:val="Heading3"/>
-      </w:pPr>
-      <w:bookmarkStart w:id="37" w:name="_Toc144663844"/>
-      <w:r>
-        <w:t>Maximum of one daily data submission</w:t>
-      </w:r>
-      <w:bookmarkEnd w:id="37"/>
-    </w:p>
-    <w:p>
-      <w:r>
-        <w:t>The oracle processes at most one submission per day, which must be submitted during the 12</w:t>
-      </w:r>
-      <w:r>
-        <w:rPr>
-          <w:vertAlign w:val="superscript"/>
-        </w:rPr>
-        <w:t>th</w:t>
-      </w:r>
-      <w:r>
-        <w:t xml:space="preserve"> hour GMT. This makes it easier for the oracle to keep track of the data it must evaluate. </w:t>
-      </w:r>
-      <w:r>
-        <w:t xml:space="preserve">Odds movement </w:t>
-      </w:r>
-      <w:r>
-        <w:lastRenderedPageBreak/>
-        <w:t xml:space="preserve">within a week is generally within the effective bid-ask spread implied by the standard sportsbook </w:t>
-      </w:r>
-      <w:proofErr w:type="spellStart"/>
-      <w:r>
-        <w:t>vig</w:t>
-      </w:r>
-      <w:proofErr w:type="spellEnd"/>
-      <w:r>
-        <w:t xml:space="preserve"> applied in ASB</w:t>
-      </w:r>
-      <w:r>
-        <w:t xml:space="preserve">, so a daily update should provide the LPs with sufficient protection against the adverse selection risk created by stale </w:t>
-      </w:r>
-      <w:proofErr w:type="gramStart"/>
-      <w:r>
-        <w:t>odds..</w:t>
-      </w:r>
-      <w:proofErr w:type="gramEnd"/>
-    </w:p>
-    <w:p>
-      <w:pPr>
-        <w:pStyle w:val="Heading3"/>
-      </w:pPr>
-      <w:bookmarkStart w:id="38" w:name="_Toc144663845"/>
-      <w:r>
-        <w:t>No data submissions on Saturday and Sunday</w:t>
-      </w:r>
-      <w:bookmarkEnd w:id="38"/>
-    </w:p>
-    <w:p>
-      <w:r>
-        <w:t>This allows the oracle token collective to take time off without worry about a hack.</w:t>
-      </w:r>
-    </w:p>
-    <w:p>
-      <w:pPr>
-        <w:pStyle w:val="Heading3"/>
-      </w:pPr>
-      <w:r>
-        <w:t>No settlement submission until subsequent Monday</w:t>
-      </w:r>
-    </w:p>
-    <w:p>
-      <w:r>
-        <w:t>A settlement submitted prior to this would obviously be fraudulent.</w:t>
-      </w:r>
-    </w:p>
-    <w:p>
-      <w:pPr>
-        <w:pStyle w:val="Heading3"/>
-      </w:pPr>
-      <w:bookmarkStart w:id="39" w:name="_Toc144663846"/>
-      <w:r>
-        <w:t>At least 11 hours for data vetting</w:t>
-      </w:r>
-      <w:bookmarkEnd w:id="39"/>
-    </w:p>
-    <w:p>
-      <w:r>
-        <w:t>As no healthy adult sleeps more than 10 hours a day, all token holders will be able to vote before the data submission is processed. The objective is to make it feasible for a single person to do this manually without an extreme investment. The basic functions can be automated to a great degree, and python programs for processing and submitting oracle data are provide in the GitHub repo. The crucial issue is time, giving the oracle collective time to soberly evaluate the data on submission and evaluation.</w:t>
-      </w:r>
-    </w:p>
-    <w:p>
-      <w:pPr>
-        <w:pStyle w:val="Heading3"/>
-      </w:pPr>
-      <w:bookmarkStart w:id="40" w:name="_Toc144663847"/>
-      <w:r>
-        <w:t>Maximum 32 events per weekend</w:t>
-      </w:r>
-      <w:bookmarkEnd w:id="40"/>
-    </w:p>
-    <w:p>
-      <w:r>
-        <w:t xml:space="preserve">The settlement function loops through the events, and 32 is big enough to capture most weekend events. Gas is a constraint, but this has the added value of making the contract easier to monitor and validate, as obscure contests would be more difficult to </w:t>
-      </w:r>
-      <w:proofErr w:type="spellStart"/>
-      <w:proofErr w:type="gramStart"/>
-      <w:r>
-        <w:t>asses</w:t>
-      </w:r>
-      <w:proofErr w:type="spellEnd"/>
-      <w:proofErr w:type="gramEnd"/>
-      <w:r>
-        <w:t>.</w:t>
-      </w:r>
-    </w:p>
-    <w:p>
-      <w:pPr>
-        <w:pStyle w:val="Heading3"/>
-      </w:pPr>
-      <w:bookmarkStart w:id="41" w:name="_Toc144663848"/>
-      <w:r>
-        <w:t xml:space="preserve">No ex-post disputes requiring </w:t>
-      </w:r>
-      <w:proofErr w:type="gramStart"/>
-      <w:r>
-        <w:t>adjudication</w:t>
-      </w:r>
-      <w:bookmarkEnd w:id="41"/>
-      <w:proofErr w:type="gramEnd"/>
-    </w:p>
-    <w:p>
-      <w:r>
-        <w:t xml:space="preserve">A protocol for disputing data validated by the oracle generates considerable delay. The oracle incentives are based on the present value of the oracle token, which should be sufficient. Redundant mechanisms lessen the incentive for the oracle token holders to monitor and discipline data </w:t>
-      </w:r>
-      <w:proofErr w:type="spellStart"/>
-      <w:r>
-        <w:t>submittors</w:t>
-      </w:r>
-      <w:proofErr w:type="spellEnd"/>
-      <w:r>
-        <w:t xml:space="preserve">. </w:t>
-      </w:r>
-    </w:p>
-    <w:p>
-      <w:pPr>
-        <w:pStyle w:val="Heading3"/>
-      </w:pPr>
-      <w:bookmarkStart w:id="42" w:name="_Toc144663849"/>
-      <w:r>
-        <w:t xml:space="preserve">Stay in native </w:t>
-      </w:r>
-      <w:proofErr w:type="gramStart"/>
-      <w:r>
-        <w:t>AVAX</w:t>
-      </w:r>
-      <w:bookmarkEnd w:id="42"/>
-      <w:proofErr w:type="gramEnd"/>
-    </w:p>
-    <w:p>
-      <w:r>
-        <w:t xml:space="preserve">By using native AVAX for all bets we eliminate unnecessary costly swapping into and out of stablecoins. As stablecoins are generally centralized, we eliminate an attack surface as well. Users will have to bear </w:t>
-      </w:r>
-      <w:proofErr w:type="spellStart"/>
-      <w:r>
-        <w:t>avax</w:t>
-      </w:r>
-      <w:proofErr w:type="spellEnd"/>
-      <w:r>
-        <w:t xml:space="preserve"> price risk, but this is a minor inconvenience relative to the extra costs created by requiring users to buy a stablecoin. </w:t>
-      </w:r>
-    </w:p>
-    <w:p>
-      <w:pPr>
-        <w:pStyle w:val="Heading3"/>
-      </w:pPr>
-      <w:bookmarkStart w:id="43" w:name="_Toc144663850"/>
-      <w:r>
-        <w:t xml:space="preserve">LPs and token holders cannot withdraw within an </w:t>
-      </w:r>
-      <w:proofErr w:type="gramStart"/>
-      <w:r>
-        <w:t>epoch</w:t>
-      </w:r>
-      <w:bookmarkEnd w:id="43"/>
-      <w:proofErr w:type="gramEnd"/>
-    </w:p>
-    <w:p>
-      <w:r>
-        <w:t xml:space="preserve">Flash transactions enable efficient arbitrage, but the benefits here are low, and the costs are high. Many hacks have been predicated on flash loan transactions. token holders </w:t>
-      </w:r>
-      <w:proofErr w:type="gramStart"/>
-      <w:r>
-        <w:t>have to</w:t>
-      </w:r>
-      <w:proofErr w:type="gramEnd"/>
-      <w:r>
-        <w:t xml:space="preserve"> wait one epoch, but LPs have to wait three epochs. The LP restriction is longer because otherwise there would be an opportunity to make a riskless profit depositing just before and after settlement when the book is flat, which would generate a riskless return for the LPs; that tactic would parasitize the good LPs supplying real liquidity.</w:t>
-      </w:r>
-    </w:p>
-    <w:p>
-      <w:pPr>
-        <w:pStyle w:val="Heading3"/>
-      </w:pPr>
-      <w:bookmarkStart w:id="44" w:name="_Toc144663851"/>
-      <w:r>
-        <w:t>All relevant data are on the Avalanche C-chain.</w:t>
-      </w:r>
-      <w:bookmarkEnd w:id="44"/>
-      <w:r>
-        <w:t xml:space="preserve"> </w:t>
-      </w:r>
-    </w:p>
-    <w:p>
-      <w:r>
-        <w:t xml:space="preserve">There is no way to censor a contract that is completely on a single blockchain. </w:t>
-      </w:r>
-    </w:p>
-    <w:p>
-      <w:pPr>
-        <w:pStyle w:val="Heading3"/>
-      </w:pPr>
-      <w:bookmarkStart w:id="45" w:name="_Toc144663852"/>
-      <w:r>
-        <w:t>No extreme odds</w:t>
+        <w:ind w:left="0"/>
+      </w:pPr>
+      <w:bookmarkStart w:id="45" w:name="_Toc144663865"/>
+    </w:p>
+    <w:p>
+      <w:pPr>
+        <w:pStyle w:val="Heading2"/>
+      </w:pPr>
+      <w:r>
+        <w:t>Odds Stability</w:t>
       </w:r>
       <w:bookmarkEnd w:id="45"/>
-      <w:r>
-        <w:t xml:space="preserve"> </w:t>
-      </w:r>
-    </w:p>
-    <w:p>
-      <w:r>
-        <w:t>Matches with extreme underdogs (</w:t>
-      </w:r>
-      <w:proofErr w:type="spellStart"/>
-      <w:r>
-        <w:t>eg</w:t>
-      </w:r>
-      <w:proofErr w:type="spellEnd"/>
-      <w:r>
-        <w:t xml:space="preserve">, 10-1) are attractive for hackers, as the generate the most revenue for the smallest amount of capital. Initial decimal </w:t>
-      </w:r>
-      <w:proofErr w:type="gramStart"/>
-      <w:r>
-        <w:t>odds on</w:t>
-      </w:r>
-      <w:proofErr w:type="gramEnd"/>
-      <w:r>
-        <w:t xml:space="preserve"> favorites greater than 7:1 are not accepted. Initial decimal odds for favorites must be greater than 1.150, or less than an 88% probability of a win, or a 7-1 probability of winning. Such matches will simply not be covered. This would eliminate about 5% of NFL games </w:t>
-      </w:r>
-      <w:proofErr w:type="gramStart"/>
-      <w:r>
-        <w:t>historically, but</w:t>
-      </w:r>
-      <w:proofErr w:type="gramEnd"/>
-      <w:r>
-        <w:t xml:space="preserve"> is common among college football and MMA.</w:t>
-      </w:r>
-    </w:p>
-    <w:p>
-      <w:pPr>
-        <w:pStyle w:val="Heading2"/>
-        <w:ind w:left="0"/>
-      </w:pPr>
-    </w:p>
-    <w:p>
-      <w:pPr>
-        <w:pStyle w:val="Heading2"/>
-      </w:pPr>
-      <w:r>
-        <w:t>Odds Stability</w:t>
-      </w:r>
-      <w:bookmarkEnd w:id="31"/>
     </w:p>
     <w:p>
       <w:r>

</xml_diff>